<commit_message>
Added changes to the topics/concepts word doc
</commit_message>
<xml_diff>
--- a/List of topics concepts.docx
+++ b/List of topics concepts.docx
@@ -5,105 +5,302 @@
     <w:tbl>
       <w:tblPr>
         <w:tblStyle w:val="TableGrid"/>
-        <w:tblW w:w="0" w:type="auto"/>
+        <w:tblW w:w="9776" w:type="dxa"/>
         <w:tblLook w:val="04A0" w:firstRow="1" w:lastRow="0" w:firstColumn="1" w:lastColumn="0" w:noHBand="0" w:noVBand="1"/>
       </w:tblPr>
       <w:tblGrid>
-        <w:gridCol w:w="4531"/>
-        <w:gridCol w:w="4531"/>
+        <w:gridCol w:w="562"/>
+        <w:gridCol w:w="2694"/>
+        <w:gridCol w:w="6520"/>
       </w:tblGrid>
       <w:tr>
         <w:tc>
           <w:tcPr>
-            <w:tcW w:w="4531" w:type="dxa"/>
-          </w:tcPr>
-          <w:p>
-            <w:pPr>
+            <w:tcW w:w="562" w:type="dxa"/>
+          </w:tcPr>
+          <w:p>
+            <w:r>
+              <w:t>1</w:t>
+            </w:r>
+          </w:p>
+        </w:tc>
+        <w:tc>
+          <w:tcPr>
+            <w:tcW w:w="2694" w:type="dxa"/>
+          </w:tcPr>
+          <w:p>
+            <w:r>
+              <w:t>URL</w:t>
+            </w:r>
+            <w:r>
+              <w:t xml:space="preserve"> (</w:t>
+            </w:r>
+            <w:r>
+              <w:t>U</w:t>
+            </w:r>
+            <w:r>
+              <w:t>niform resource locator</w:t>
+            </w:r>
+            <w:r>
+              <w:t>)</w:t>
+            </w:r>
+          </w:p>
+        </w:tc>
+        <w:tc>
+          <w:tcPr>
+            <w:tcW w:w="6520" w:type="dxa"/>
+          </w:tcPr>
+          <w:p>
+            <w:r>
+              <w:t>A</w:t>
+            </w:r>
+            <w:r>
+              <w:t xml:space="preserve">ddress of a resource </w:t>
+            </w:r>
+            <w:r>
+              <w:t xml:space="preserve">(page, file, </w:t>
+            </w:r>
+            <w:proofErr w:type="spellStart"/>
+            <w:r>
+              <w:t>etc</w:t>
+            </w:r>
+            <w:proofErr w:type="spellEnd"/>
+            <w:r>
+              <w:t xml:space="preserve">) </w:t>
+            </w:r>
+            <w:r>
+              <w:t xml:space="preserve">on the Internet. </w:t>
+            </w:r>
+            <w:r>
+              <w:t>I</w:t>
+            </w:r>
+            <w:r>
+              <w:t>ndicates the location of a resource as well as the protocol used to access it</w:t>
+            </w:r>
+            <w:r>
+              <w:t xml:space="preserve"> (like HTTP)</w:t>
+            </w:r>
+          </w:p>
+        </w:tc>
+      </w:tr>
+      <w:tr>
+        <w:tc>
+          <w:tcPr>
+            <w:tcW w:w="562" w:type="dxa"/>
+          </w:tcPr>
+          <w:p>
+            <w:r>
+              <w:t>2</w:t>
+            </w:r>
+          </w:p>
+        </w:tc>
+        <w:tc>
+          <w:tcPr>
+            <w:tcW w:w="2694" w:type="dxa"/>
+          </w:tcPr>
+          <w:p>
+            <w:r>
+              <w:t>Document Object Model</w:t>
+            </w:r>
+          </w:p>
+        </w:tc>
+        <w:tc>
+          <w:tcPr>
+            <w:tcW w:w="6520" w:type="dxa"/>
+          </w:tcPr>
+          <w:p>
+            <w:r>
+              <w:t>A</w:t>
+            </w:r>
+            <w:r>
               <w:rPr>
-                <w:color w:val="D9D9D9" w:themeColor="background1" w:themeShade="D9"/>
+                <w:rFonts w:ascii="Arial" w:hAnsi="Arial" w:cs="Arial"/>
+                <w:color w:val="222222"/>
+                <w:shd w:val="clear" w:color="auto" w:fill="FFFFFF"/>
               </w:rPr>
-            </w:pPr>
+              <w:t>pplication programming interface</w:t>
+            </w:r>
             <w:r>
               <w:rPr>
-                <w:color w:val="D9D9D9" w:themeColor="background1" w:themeShade="D9"/>
+                <w:rFonts w:ascii="Arial" w:hAnsi="Arial" w:cs="Arial"/>
+                <w:color w:val="222222"/>
+                <w:shd w:val="clear" w:color="auto" w:fill="FFFFFF"/>
               </w:rPr>
-              <w:t>HTTP Request</w:t>
-            </w:r>
-          </w:p>
-        </w:tc>
-        <w:tc>
-          <w:tcPr>
-            <w:tcW w:w="4531" w:type="dxa"/>
-          </w:tcPr>
-          <w:p>
-            <w:pPr>
-              <w:rPr>
-                <w:color w:val="D9D9D9" w:themeColor="background1" w:themeShade="D9"/>
-              </w:rPr>
-            </w:pPr>
-            <w:r>
-              <w:rPr>
-                <w:color w:val="D9D9D9" w:themeColor="background1" w:themeShade="D9"/>
-              </w:rPr>
-              <w:t>Browser send requests for resources</w:t>
-            </w:r>
-          </w:p>
-          <w:p>
-            <w:pPr>
-              <w:rPr>
-                <w:color w:val="D9D9D9" w:themeColor="background1" w:themeShade="D9"/>
-              </w:rPr>
-            </w:pPr>
-          </w:p>
-          <w:p>
-            <w:pPr>
-              <w:rPr>
-                <w:color w:val="D9D9D9" w:themeColor="background1" w:themeShade="D9"/>
-              </w:rPr>
-            </w:pPr>
-          </w:p>
-        </w:tc>
-      </w:tr>
-      <w:tr>
-        <w:tc>
-          <w:tcPr>
-            <w:tcW w:w="4531" w:type="dxa"/>
-          </w:tcPr>
-          <w:p>
-            <w:r>
-              <w:t>Stylesheet</w:t>
-            </w:r>
-          </w:p>
-        </w:tc>
-        <w:tc>
-          <w:tcPr>
-            <w:tcW w:w="4531" w:type="dxa"/>
-          </w:tcPr>
-          <w:p/>
-        </w:tc>
-      </w:tr>
-      <w:tr>
-        <w:tc>
-          <w:tcPr>
-            <w:tcW w:w="4531" w:type="dxa"/>
-          </w:tcPr>
-          <w:p>
-            <w:r>
-              <w:t>Script</w:t>
-            </w:r>
-          </w:p>
-        </w:tc>
-        <w:tc>
-          <w:tcPr>
-            <w:tcW w:w="4531" w:type="dxa"/>
-          </w:tcPr>
-          <w:p/>
-        </w:tc>
-      </w:tr>
-      <w:tr>
-        <w:tc>
-          <w:tcPr>
-            <w:tcW w:w="4531" w:type="dxa"/>
+              <w:t xml:space="preserve"> in a web browser that defines the logical structure of an HTML document</w:t>
+            </w:r>
+          </w:p>
+        </w:tc>
+      </w:tr>
+      <w:tr>
+        <w:tc>
+          <w:tcPr>
+            <w:tcW w:w="562" w:type="dxa"/>
+          </w:tcPr>
+          <w:p>
+            <w:r>
+              <w:t>3</w:t>
+            </w:r>
+          </w:p>
+        </w:tc>
+        <w:tc>
+          <w:tcPr>
+            <w:tcW w:w="2694" w:type="dxa"/>
+          </w:tcPr>
+          <w:p>
+            <w:r>
+              <w:t>HTML tags</w:t>
+            </w:r>
+          </w:p>
+        </w:tc>
+        <w:tc>
+          <w:tcPr>
+            <w:tcW w:w="6520" w:type="dxa"/>
+          </w:tcPr>
+          <w:p>
+            <w:r>
+              <w:t xml:space="preserve">HTML code that defines </w:t>
+            </w:r>
+            <w:r>
+              <w:t>the</w:t>
+            </w:r>
+            <w:r>
+              <w:t xml:space="preserve"> structure </w:t>
+            </w:r>
+            <w:r>
+              <w:t>on a web</w:t>
+            </w:r>
+            <w:r>
+              <w:t xml:space="preserve"> page, including the </w:t>
+            </w:r>
+            <w:r>
+              <w:t>placement</w:t>
+            </w:r>
+            <w:r>
+              <w:t xml:space="preserve"> of text </w:t>
+            </w:r>
+            <w:r>
+              <w:t>or other type of content (images, hy</w:t>
+            </w:r>
+            <w:r>
+              <w:t>pertext links</w:t>
+            </w:r>
+            <w:r>
+              <w:t xml:space="preserve">, </w:t>
+            </w:r>
+            <w:proofErr w:type="spellStart"/>
+            <w:r>
+              <w:t>etc</w:t>
+            </w:r>
+            <w:proofErr w:type="spellEnd"/>
+            <w:r>
+              <w:t>)</w:t>
+            </w:r>
+          </w:p>
+        </w:tc>
+      </w:tr>
+      <w:tr>
+        <w:tc>
+          <w:tcPr>
+            <w:tcW w:w="562" w:type="dxa"/>
+          </w:tcPr>
+          <w:p>
+            <w:r>
+              <w:t>4</w:t>
+            </w:r>
+          </w:p>
+        </w:tc>
+        <w:tc>
+          <w:tcPr>
+            <w:tcW w:w="2694" w:type="dxa"/>
+          </w:tcPr>
+          <w:p>
+            <w:r>
+              <w:t>CSS stylesheet (external)</w:t>
+            </w:r>
+          </w:p>
+        </w:tc>
+        <w:tc>
+          <w:tcPr>
+            <w:tcW w:w="6520" w:type="dxa"/>
+          </w:tcPr>
+          <w:p>
+            <w:r>
+              <w:t>D</w:t>
+            </w:r>
+            <w:r>
+              <w:t xml:space="preserve">escribes </w:t>
+            </w:r>
+            <w:r>
+              <w:t xml:space="preserve">through instructions </w:t>
+            </w:r>
+            <w:r>
+              <w:t xml:space="preserve">how HTML elements are to be displayed on screen. </w:t>
+            </w:r>
+          </w:p>
+        </w:tc>
+      </w:tr>
+      <w:tr>
+        <w:tc>
+          <w:tcPr>
+            <w:tcW w:w="562" w:type="dxa"/>
+          </w:tcPr>
+          <w:p>
+            <w:r>
+              <w:t>5</w:t>
+            </w:r>
+          </w:p>
+        </w:tc>
+        <w:tc>
+          <w:tcPr>
+            <w:tcW w:w="2694" w:type="dxa"/>
+          </w:tcPr>
+          <w:p>
+            <w:r>
+              <w:t>Script (external)</w:t>
+            </w:r>
+          </w:p>
+        </w:tc>
+        <w:tc>
+          <w:tcPr>
+            <w:tcW w:w="6520" w:type="dxa"/>
+          </w:tcPr>
+          <w:p>
+            <w:r>
+              <w:t>Points to an external script file through the “</w:t>
+            </w:r>
+            <w:proofErr w:type="spellStart"/>
+            <w:r>
+              <w:t>src</w:t>
+            </w:r>
+            <w:proofErr w:type="spellEnd"/>
+            <w:r>
+              <w:t xml:space="preserve">” attribute. JavaScript language is used to manipulate the Document Object Model of a web page (e.g. dynamic changes of content, form validation, </w:t>
+            </w:r>
+            <w:proofErr w:type="spellStart"/>
+            <w:r>
+              <w:t>etc</w:t>
+            </w:r>
+            <w:proofErr w:type="spellEnd"/>
+            <w:r>
+              <w:t>)</w:t>
+            </w:r>
+          </w:p>
+        </w:tc>
+      </w:tr>
+      <w:tr>
+        <w:tc>
+          <w:tcPr>
+            <w:tcW w:w="562" w:type="dxa"/>
+          </w:tcPr>
+          <w:p>
+            <w:r>
+              <w:t>6</w:t>
+            </w:r>
+          </w:p>
+        </w:tc>
+        <w:tc>
+          <w:tcPr>
+            <w:tcW w:w="2694" w:type="dxa"/>
           </w:tcPr>
           <w:p>
             <w:r>
@@ -113,15 +310,44 @@
         </w:tc>
         <w:tc>
           <w:tcPr>
-            <w:tcW w:w="4531" w:type="dxa"/>
-          </w:tcPr>
-          <w:p/>
-        </w:tc>
-      </w:tr>
-      <w:tr>
-        <w:tc>
-          <w:tcPr>
-            <w:tcW w:w="4531" w:type="dxa"/>
+            <w:tcW w:w="6520" w:type="dxa"/>
+          </w:tcPr>
+          <w:p>
+            <w:r>
+              <w:t>E</w:t>
+            </w:r>
+            <w:r>
+              <w:t>nable</w:t>
+            </w:r>
+            <w:r>
+              <w:t xml:space="preserve">s </w:t>
+            </w:r>
+            <w:r>
+              <w:t>webpage content</w:t>
+            </w:r>
+            <w:r>
+              <w:t xml:space="preserve"> through CSS</w:t>
+            </w:r>
+            <w:r>
+              <w:t xml:space="preserve"> to adapt to different screen sizes and resolutions</w:t>
+            </w:r>
+          </w:p>
+        </w:tc>
+      </w:tr>
+      <w:tr>
+        <w:tc>
+          <w:tcPr>
+            <w:tcW w:w="562" w:type="dxa"/>
+          </w:tcPr>
+          <w:p>
+            <w:r>
+              <w:t>7</w:t>
+            </w:r>
+          </w:p>
+        </w:tc>
+        <w:tc>
+          <w:tcPr>
+            <w:tcW w:w="2694" w:type="dxa"/>
           </w:tcPr>
           <w:p>
             <w:r>
@@ -131,15 +357,56 @@
         </w:tc>
         <w:tc>
           <w:tcPr>
-            <w:tcW w:w="4531" w:type="dxa"/>
-          </w:tcPr>
-          <w:p/>
-        </w:tc>
-      </w:tr>
-      <w:tr>
-        <w:tc>
-          <w:tcPr>
-            <w:tcW w:w="4531" w:type="dxa"/>
+            <w:tcW w:w="6520" w:type="dxa"/>
+          </w:tcPr>
+          <w:p>
+            <w:r>
+              <w:t>CSS</w:t>
+            </w:r>
+            <w:r>
+              <w:t xml:space="preserve"> selector</w:t>
+            </w:r>
+            <w:r>
+              <w:t xml:space="preserve"> that</w:t>
+            </w:r>
+            <w:r>
+              <w:t xml:space="preserve"> selects elements with a specific </w:t>
+            </w:r>
+            <w:r>
+              <w:t xml:space="preserve">“class” </w:t>
+            </w:r>
+            <w:r>
+              <w:t>attribute.</w:t>
+            </w:r>
+            <w:r>
+              <w:t xml:space="preserve"> </w:t>
+            </w:r>
+            <w:r>
+              <w:t xml:space="preserve">HTML elements </w:t>
+            </w:r>
+            <w:r>
+              <w:t>may</w:t>
+            </w:r>
+            <w:r>
+              <w:t xml:space="preserve"> refer to more than one class</w:t>
+            </w:r>
+          </w:p>
+        </w:tc>
+      </w:tr>
+      <w:tr>
+        <w:tc>
+          <w:tcPr>
+            <w:tcW w:w="562" w:type="dxa"/>
+          </w:tcPr>
+          <w:p>
+            <w:r>
+              <w:t>8</w:t>
+            </w:r>
+          </w:p>
+        </w:tc>
+        <w:tc>
+          <w:tcPr>
+            <w:tcW w:w="2694" w:type="dxa"/>
           </w:tcPr>
           <w:p>
             <w:r>
@@ -149,15 +416,59 @@
         </w:tc>
         <w:tc>
           <w:tcPr>
-            <w:tcW w:w="4531" w:type="dxa"/>
-          </w:tcPr>
-          <w:p/>
-        </w:tc>
-      </w:tr>
-      <w:tr>
-        <w:tc>
-          <w:tcPr>
-            <w:tcW w:w="4531" w:type="dxa"/>
+            <w:tcW w:w="6520" w:type="dxa"/>
+          </w:tcPr>
+          <w:p>
+            <w:r>
+              <w:t>CSS</w:t>
+            </w:r>
+            <w:r>
+              <w:t xml:space="preserve"> selector</w:t>
+            </w:r>
+            <w:r>
+              <w:t xml:space="preserve"> that</w:t>
+            </w:r>
+            <w:r>
+              <w:t xml:space="preserve"> selects elements with a specific </w:t>
+            </w:r>
+            <w:r>
+              <w:t xml:space="preserve">“ID” </w:t>
+            </w:r>
+            <w:r>
+              <w:t>attribute.</w:t>
+            </w:r>
+            <w:r>
+              <w:t xml:space="preserve"> </w:t>
+            </w:r>
+            <w:r>
+              <w:t xml:space="preserve">HTML elements </w:t>
+            </w:r>
+            <w:r>
+              <w:t>must</w:t>
+            </w:r>
+            <w:r>
+              <w:t xml:space="preserve"> refer to </w:t>
+            </w:r>
+            <w:r>
+              <w:t>a unique ID</w:t>
+            </w:r>
+          </w:p>
+        </w:tc>
+      </w:tr>
+      <w:tr>
+        <w:tc>
+          <w:tcPr>
+            <w:tcW w:w="562" w:type="dxa"/>
+          </w:tcPr>
+          <w:p>
+            <w:r>
+              <w:t>9</w:t>
+            </w:r>
+          </w:p>
+        </w:tc>
+        <w:tc>
+          <w:tcPr>
+            <w:tcW w:w="2694" w:type="dxa"/>
           </w:tcPr>
           <w:p>
             <w:r>
@@ -167,15 +478,61 @@
         </w:tc>
         <w:tc>
           <w:tcPr>
-            <w:tcW w:w="4531" w:type="dxa"/>
-          </w:tcPr>
-          <w:p/>
-        </w:tc>
-      </w:tr>
-      <w:tr>
-        <w:tc>
-          <w:tcPr>
-            <w:tcW w:w="4531" w:type="dxa"/>
+            <w:tcW w:w="6520" w:type="dxa"/>
+          </w:tcPr>
+          <w:p>
+            <w:r>
+              <w:t xml:space="preserve">JavaScript library used to </w:t>
+            </w:r>
+            <w:r>
+              <w:t xml:space="preserve">make faster </w:t>
+            </w:r>
+            <w:proofErr w:type="spellStart"/>
+            <w:r>
+              <w:t>Javascript</w:t>
+            </w:r>
+            <w:proofErr w:type="spellEnd"/>
+            <w:r>
+              <w:t xml:space="preserve"> event </w:t>
+            </w:r>
+            <w:r>
+              <w:t>handling or interaction with the webpage</w:t>
+            </w:r>
+            <w:r>
+              <w:t xml:space="preserve">. </w:t>
+            </w:r>
+            <w:r>
+              <w:t>S</w:t>
+            </w:r>
+            <w:r>
+              <w:t xml:space="preserve">implifies </w:t>
+            </w:r>
+            <w:r>
+              <w:t>the</w:t>
+            </w:r>
+            <w:r>
+              <w:t xml:space="preserve"> client-side scripting</w:t>
+            </w:r>
+            <w:r>
+              <w:t xml:space="preserve">. </w:t>
+            </w:r>
+          </w:p>
+        </w:tc>
+      </w:tr>
+      <w:tr>
+        <w:tc>
+          <w:tcPr>
+            <w:tcW w:w="562" w:type="dxa"/>
+          </w:tcPr>
+          <w:p>
+            <w:r>
+              <w:t>10</w:t>
+            </w:r>
+          </w:p>
+        </w:tc>
+        <w:tc>
+          <w:tcPr>
+            <w:tcW w:w="2694" w:type="dxa"/>
           </w:tcPr>
           <w:p>
             <w:r>
@@ -185,69 +542,153 @@
         </w:tc>
         <w:tc>
           <w:tcPr>
-            <w:tcW w:w="4531" w:type="dxa"/>
-          </w:tcPr>
-          <w:p/>
-        </w:tc>
-      </w:tr>
-      <w:tr>
-        <w:tc>
-          <w:tcPr>
-            <w:tcW w:w="4531" w:type="dxa"/>
-          </w:tcPr>
-          <w:p>
-            <w:r>
-              <w:t>Virtualization</w:t>
-            </w:r>
-          </w:p>
-        </w:tc>
-        <w:tc>
-          <w:tcPr>
-            <w:tcW w:w="4531" w:type="dxa"/>
-          </w:tcPr>
-          <w:p/>
-        </w:tc>
-      </w:tr>
-      <w:tr>
-        <w:tc>
-          <w:tcPr>
-            <w:tcW w:w="4531" w:type="dxa"/>
-          </w:tcPr>
-          <w:p>
-            <w:r>
-              <w:t>Bridge server deployment</w:t>
-            </w:r>
-          </w:p>
-        </w:tc>
-        <w:tc>
-          <w:tcPr>
-            <w:tcW w:w="4531" w:type="dxa"/>
-          </w:tcPr>
-          <w:p/>
-        </w:tc>
-      </w:tr>
-      <w:tr>
-        <w:tc>
-          <w:tcPr>
-            <w:tcW w:w="4531" w:type="dxa"/>
-          </w:tcPr>
-          <w:p>
-            <w:r>
-              <w:t>local / remote repository</w:t>
-            </w:r>
-          </w:p>
-        </w:tc>
-        <w:tc>
-          <w:tcPr>
-            <w:tcW w:w="4531" w:type="dxa"/>
-          </w:tcPr>
-          <w:p/>
-        </w:tc>
-      </w:tr>
-      <w:tr>
-        <w:tc>
-          <w:tcPr>
-            <w:tcW w:w="4531" w:type="dxa"/>
+            <w:tcW w:w="6520" w:type="dxa"/>
+          </w:tcPr>
+          <w:p>
+            <w:r>
+              <w:t>3-part pattern that</w:t>
+            </w:r>
+            <w:r>
+              <w:t xml:space="preserve"> include</w:t>
+            </w:r>
+            <w:r>
+              <w:t>s</w:t>
+            </w:r>
+            <w:r>
+              <w:t xml:space="preserve"> the model (data), the view (user interface), and the controller (processes that handle input).</w:t>
+            </w:r>
+            <w:r>
+              <w:t xml:space="preserve"> I</w:t>
+            </w:r>
+            <w:r>
+              <w:t>s commonly used for developing mo</w:t>
+            </w:r>
+            <w:r>
+              <w:t>dern web application</w:t>
+            </w:r>
+          </w:p>
+        </w:tc>
+      </w:tr>
+      <w:tr>
+        <w:tc>
+          <w:tcPr>
+            <w:tcW w:w="562" w:type="dxa"/>
+          </w:tcPr>
+          <w:p>
+            <w:r>
+              <w:t>11</w:t>
+            </w:r>
+          </w:p>
+        </w:tc>
+        <w:tc>
+          <w:tcPr>
+            <w:tcW w:w="2694" w:type="dxa"/>
+          </w:tcPr>
+          <w:p>
+            <w:r>
+              <w:t>Virtualization (Vagrant)</w:t>
+            </w:r>
+          </w:p>
+        </w:tc>
+        <w:tc>
+          <w:tcPr>
+            <w:tcW w:w="6520" w:type="dxa"/>
+          </w:tcPr>
+          <w:p>
+            <w:r>
+              <w:t>Open</w:t>
+            </w:r>
+            <w:r>
+              <w:t xml:space="preserve">-source </w:t>
+            </w:r>
+            <w:r>
+              <w:t>technology used to</w:t>
+            </w:r>
+            <w:r>
+              <w:t xml:space="preserve"> </w:t>
+            </w:r>
+            <w:r>
+              <w:t xml:space="preserve">build </w:t>
+            </w:r>
+            <w:r>
+              <w:t xml:space="preserve">portable virtual software development environments, </w:t>
+            </w:r>
+            <w:r>
+              <w:t>in our case Oracle VM</w:t>
+            </w:r>
+            <w:r>
+              <w:t xml:space="preserve"> VirtualBox</w:t>
+            </w:r>
+          </w:p>
+        </w:tc>
+      </w:tr>
+      <w:tr>
+        <w:tc>
+          <w:tcPr>
+            <w:tcW w:w="562" w:type="dxa"/>
+          </w:tcPr>
+          <w:p>
+            <w:r>
+              <w:t>12</w:t>
+            </w:r>
+          </w:p>
+        </w:tc>
+        <w:tc>
+          <w:tcPr>
+            <w:tcW w:w="2694" w:type="dxa"/>
+          </w:tcPr>
+          <w:p>
+            <w:r>
+              <w:t>Local / remote repository</w:t>
+            </w:r>
+          </w:p>
+        </w:tc>
+        <w:tc>
+          <w:tcPr>
+            <w:tcW w:w="6520" w:type="dxa"/>
+          </w:tcPr>
+          <w:p>
+            <w:r>
+              <w:t>C</w:t>
+            </w:r>
+            <w:r>
+              <w:t xml:space="preserve">entral file storage location used by version control systems to store </w:t>
+            </w:r>
+            <w:r>
+              <w:t xml:space="preserve">and maintain </w:t>
+            </w:r>
+            <w:r>
+              <w:t>multiple versions of files</w:t>
+            </w:r>
+            <w:r>
+              <w:t>. C</w:t>
+            </w:r>
+            <w:r>
+              <w:t xml:space="preserve">an be configured </w:t>
+            </w:r>
+            <w:r>
+              <w:t xml:space="preserve">locally or remotely </w:t>
+            </w:r>
+            <w:r>
+              <w:t>on a server, which can be accessed by multiple users.</w:t>
+            </w:r>
+          </w:p>
+        </w:tc>
+      </w:tr>
+      <w:tr>
+        <w:tc>
+          <w:tcPr>
+            <w:tcW w:w="562" w:type="dxa"/>
+          </w:tcPr>
+          <w:p>
+            <w:r>
+              <w:t>13</w:t>
+            </w:r>
+          </w:p>
+        </w:tc>
+        <w:tc>
+          <w:tcPr>
+            <w:tcW w:w="2694" w:type="dxa"/>
           </w:tcPr>
           <w:p>
             <w:r>
@@ -257,15 +698,35 @@
         </w:tc>
         <w:tc>
           <w:tcPr>
-            <w:tcW w:w="4531" w:type="dxa"/>
-          </w:tcPr>
-          <w:p/>
-        </w:tc>
-      </w:tr>
-      <w:tr>
-        <w:tc>
-          <w:tcPr>
-            <w:tcW w:w="4531" w:type="dxa"/>
+            <w:tcW w:w="6520" w:type="dxa"/>
+          </w:tcPr>
+          <w:p>
+            <w:r>
+              <w:t>C</w:t>
+            </w:r>
+            <w:r>
+              <w:t>ommand line used to target an existing repository and create a clone</w:t>
+            </w:r>
+            <w:r>
+              <w:t>/copy of the existing repository</w:t>
+            </w:r>
+          </w:p>
+        </w:tc>
+      </w:tr>
+      <w:tr>
+        <w:tc>
+          <w:tcPr>
+            <w:tcW w:w="562" w:type="dxa"/>
+          </w:tcPr>
+          <w:p>
+            <w:r>
+              <w:t>14</w:t>
+            </w:r>
+          </w:p>
+        </w:tc>
+        <w:tc>
+          <w:tcPr>
+            <w:tcW w:w="2694" w:type="dxa"/>
           </w:tcPr>
           <w:p>
             <w:r>
@@ -275,41 +736,98 @@
         </w:tc>
         <w:tc>
           <w:tcPr>
-            <w:tcW w:w="4531" w:type="dxa"/>
-          </w:tcPr>
-          <w:p/>
-        </w:tc>
-      </w:tr>
-      <w:tr>
-        <w:tc>
-          <w:tcPr>
-            <w:tcW w:w="4531" w:type="dxa"/>
-          </w:tcPr>
-          <w:p>
-            <w:r>
-              <w:t xml:space="preserve">git </w:t>
-            </w:r>
-            <w:r>
-              <w:t>comm</w:t>
-            </w:r>
-            <w:r>
-              <w:t>it</w:t>
+            <w:tcW w:w="6520" w:type="dxa"/>
+          </w:tcPr>
+          <w:p>
+            <w:r>
+              <w:t>C</w:t>
+            </w:r>
+            <w:r>
+              <w:t>ommand line</w:t>
+            </w:r>
+            <w:r>
+              <w:t xml:space="preserve"> used to </w:t>
+            </w:r>
+            <w:r>
+              <w:t>target</w:t>
+            </w:r>
+            <w:r>
+              <w:t xml:space="preserve"> </w:t>
+            </w:r>
+            <w:r>
+              <w:t>an existing repository and create a clone</w:t>
+            </w:r>
+            <w:r>
+              <w:t>/copy of the existing repository</w:t>
+            </w:r>
+          </w:p>
+        </w:tc>
+      </w:tr>
+      <w:tr>
+        <w:tc>
+          <w:tcPr>
+            <w:tcW w:w="562" w:type="dxa"/>
+          </w:tcPr>
+          <w:p>
+            <w:r>
+              <w:t>15</w:t>
+            </w:r>
+          </w:p>
+        </w:tc>
+        <w:tc>
+          <w:tcPr>
+            <w:tcW w:w="2694" w:type="dxa"/>
+          </w:tcPr>
+          <w:p>
+            <w:r>
+              <w:t>git commit</w:t>
+            </w:r>
+          </w:p>
+        </w:tc>
+        <w:tc>
+          <w:tcPr>
+            <w:tcW w:w="6520" w:type="dxa"/>
+          </w:tcPr>
+          <w:p>
+            <w:r>
+              <w:t>Command line</w:t>
+            </w:r>
+            <w:r>
+              <w:t xml:space="preserve"> used to</w:t>
+            </w:r>
+            <w:r>
+              <w:t xml:space="preserve"> add</w:t>
             </w:r>
             <w:bookmarkStart w:id="0" w:name="_GoBack"/>
             <w:bookmarkEnd w:id="0"/>
-          </w:p>
-        </w:tc>
-        <w:tc>
-          <w:tcPr>
-            <w:tcW w:w="4531" w:type="dxa"/>
-          </w:tcPr>
-          <w:p/>
-        </w:tc>
-      </w:tr>
-      <w:tr>
-        <w:tc>
-          <w:tcPr>
-            <w:tcW w:w="4531" w:type="dxa"/>
+            <w:r>
+              <w:t xml:space="preserve"> all modified files in the current directory to the staging area</w:t>
+            </w:r>
+            <w:r>
+              <w:rPr>
+                <w:rFonts w:ascii="Arial" w:hAnsi="Arial" w:cs="Arial"/>
+                <w:color w:val="222222"/>
+                <w:shd w:val="clear" w:color="auto" w:fill="FFFFFF"/>
+              </w:rPr>
+              <w:t> </w:t>
+            </w:r>
+          </w:p>
+        </w:tc>
+      </w:tr>
+      <w:tr>
+        <w:tc>
+          <w:tcPr>
+            <w:tcW w:w="562" w:type="dxa"/>
+          </w:tcPr>
+          <w:p>
+            <w:r>
+              <w:t>16</w:t>
+            </w:r>
+          </w:p>
+        </w:tc>
+        <w:tc>
+          <w:tcPr>
+            <w:tcW w:w="2694" w:type="dxa"/>
           </w:tcPr>
           <w:p>
             <w:r>
@@ -319,93 +837,276 @@
         </w:tc>
         <w:tc>
           <w:tcPr>
-            <w:tcW w:w="4531" w:type="dxa"/>
-          </w:tcPr>
-          <w:p/>
-        </w:tc>
-      </w:tr>
-      <w:tr>
-        <w:tc>
-          <w:tcPr>
-            <w:tcW w:w="4531" w:type="dxa"/>
-          </w:tcPr>
-          <w:p/>
-        </w:tc>
-        <w:tc>
-          <w:tcPr>
-            <w:tcW w:w="4531" w:type="dxa"/>
-          </w:tcPr>
-          <w:p/>
-        </w:tc>
-      </w:tr>
-      <w:tr>
-        <w:tc>
-          <w:tcPr>
-            <w:tcW w:w="4531" w:type="dxa"/>
-          </w:tcPr>
-          <w:p/>
-        </w:tc>
-        <w:tc>
-          <w:tcPr>
-            <w:tcW w:w="4531" w:type="dxa"/>
-          </w:tcPr>
-          <w:p/>
-        </w:tc>
-      </w:tr>
-      <w:tr>
-        <w:tc>
-          <w:tcPr>
-            <w:tcW w:w="4531" w:type="dxa"/>
-          </w:tcPr>
-          <w:p/>
-        </w:tc>
-        <w:tc>
-          <w:tcPr>
-            <w:tcW w:w="4531" w:type="dxa"/>
-          </w:tcPr>
-          <w:p/>
-        </w:tc>
-      </w:tr>
-      <w:tr>
-        <w:tc>
-          <w:tcPr>
-            <w:tcW w:w="4531" w:type="dxa"/>
-          </w:tcPr>
-          <w:p/>
-        </w:tc>
-        <w:tc>
-          <w:tcPr>
-            <w:tcW w:w="4531" w:type="dxa"/>
-          </w:tcPr>
-          <w:p/>
-        </w:tc>
-      </w:tr>
-      <w:tr>
-        <w:tc>
-          <w:tcPr>
-            <w:tcW w:w="4531" w:type="dxa"/>
-          </w:tcPr>
-          <w:p/>
-        </w:tc>
-        <w:tc>
-          <w:tcPr>
-            <w:tcW w:w="4531" w:type="dxa"/>
-          </w:tcPr>
-          <w:p/>
-        </w:tc>
-      </w:tr>
-      <w:tr>
-        <w:tc>
-          <w:tcPr>
-            <w:tcW w:w="4531" w:type="dxa"/>
-          </w:tcPr>
-          <w:p/>
-        </w:tc>
-        <w:tc>
-          <w:tcPr>
-            <w:tcW w:w="4531" w:type="dxa"/>
-          </w:tcPr>
-          <w:p/>
+            <w:tcW w:w="6520" w:type="dxa"/>
+          </w:tcPr>
+          <w:p>
+            <w:r>
+              <w:t>Command line, transfers</w:t>
+            </w:r>
+            <w:r>
+              <w:t xml:space="preserve"> commits from </w:t>
+            </w:r>
+            <w:r>
+              <w:t>the</w:t>
+            </w:r>
+            <w:r>
+              <w:t xml:space="preserve"> local repository to a remote </w:t>
+            </w:r>
+            <w:r>
+              <w:t>repository</w:t>
+            </w:r>
+          </w:p>
+        </w:tc>
+      </w:tr>
+      <w:tr>
+        <w:tc>
+          <w:tcPr>
+            <w:tcW w:w="562" w:type="dxa"/>
+          </w:tcPr>
+          <w:p>
+            <w:r>
+              <w:t>17</w:t>
+            </w:r>
+          </w:p>
+        </w:tc>
+        <w:tc>
+          <w:tcPr>
+            <w:tcW w:w="2694" w:type="dxa"/>
+          </w:tcPr>
+          <w:p>
+            <w:r>
+              <w:t>JSON</w:t>
+            </w:r>
+            <w:r>
+              <w:t xml:space="preserve"> object</w:t>
+            </w:r>
+          </w:p>
+        </w:tc>
+        <w:tc>
+          <w:tcPr>
+            <w:tcW w:w="6520" w:type="dxa"/>
+          </w:tcPr>
+          <w:p>
+            <w:r>
+              <w:t xml:space="preserve">JSON syntax </w:t>
+            </w:r>
+            <w:r>
+              <w:t xml:space="preserve">that </w:t>
+            </w:r>
+            <w:r>
+              <w:t>is derived from JavaScript object notation syntax</w:t>
+            </w:r>
+            <w:r>
+              <w:t xml:space="preserve">. </w:t>
+            </w:r>
+            <w:r>
+              <w:t>Data</w:t>
+            </w:r>
+            <w:r>
+              <w:t xml:space="preserve"> are stored</w:t>
+            </w:r>
+            <w:r>
+              <w:t xml:space="preserve"> is in name</w:t>
+            </w:r>
+            <w:r>
+              <w:t xml:space="preserve"> (key)</w:t>
+            </w:r>
+            <w:r>
+              <w:t>/value</w:t>
+            </w:r>
+            <w:r>
+              <w:t xml:space="preserve"> pairs</w:t>
+            </w:r>
+          </w:p>
+        </w:tc>
+      </w:tr>
+      <w:tr>
+        <w:tc>
+          <w:tcPr>
+            <w:tcW w:w="562" w:type="dxa"/>
+          </w:tcPr>
+          <w:p>
+            <w:r>
+              <w:t>18</w:t>
+            </w:r>
+          </w:p>
+        </w:tc>
+        <w:tc>
+          <w:tcPr>
+            <w:tcW w:w="2694" w:type="dxa"/>
+          </w:tcPr>
+          <w:p>
+            <w:r>
+              <w:t>User story</w:t>
+            </w:r>
+          </w:p>
+        </w:tc>
+        <w:tc>
+          <w:tcPr>
+            <w:tcW w:w="6520" w:type="dxa"/>
+          </w:tcPr>
+          <w:p>
+            <w:r>
+              <w:t xml:space="preserve">Tool </w:t>
+            </w:r>
+            <w:r>
+              <w:t xml:space="preserve">used in Agile development to </w:t>
+            </w:r>
+            <w:r>
+              <w:t>provide</w:t>
+            </w:r>
+            <w:r>
+              <w:t xml:space="preserve"> a description of </w:t>
+            </w:r>
+            <w:r>
+              <w:t>all</w:t>
+            </w:r>
+            <w:r>
+              <w:t xml:space="preserve"> software feature</w:t>
+            </w:r>
+            <w:r>
+              <w:t>s</w:t>
+            </w:r>
+            <w:r>
+              <w:t xml:space="preserve"> from an end-use</w:t>
+            </w:r>
+            <w:r>
+              <w:t>r perspective</w:t>
+            </w:r>
+          </w:p>
+        </w:tc>
+      </w:tr>
+      <w:tr>
+        <w:tc>
+          <w:tcPr>
+            <w:tcW w:w="562" w:type="dxa"/>
+          </w:tcPr>
+          <w:p>
+            <w:r>
+              <w:t>19</w:t>
+            </w:r>
+          </w:p>
+        </w:tc>
+        <w:tc>
+          <w:tcPr>
+            <w:tcW w:w="2694" w:type="dxa"/>
+          </w:tcPr>
+          <w:p>
+            <w:r>
+              <w:t>Scrum Master</w:t>
+            </w:r>
+          </w:p>
+        </w:tc>
+        <w:tc>
+          <w:tcPr>
+            <w:tcW w:w="6520" w:type="dxa"/>
+          </w:tcPr>
+          <w:p>
+            <w:r>
+              <w:t xml:space="preserve">Acts as a </w:t>
+            </w:r>
+            <w:r>
+              <w:t xml:space="preserve">Servant Leader </w:t>
+            </w:r>
+            <w:r>
+              <w:t>and facilitates</w:t>
+            </w:r>
+            <w:r>
+              <w:t xml:space="preserve"> </w:t>
+            </w:r>
+            <w:r>
+              <w:t xml:space="preserve">by </w:t>
+            </w:r>
+            <w:r>
+              <w:t xml:space="preserve">helping </w:t>
+            </w:r>
+            <w:r>
+              <w:t xml:space="preserve">the project team </w:t>
+            </w:r>
+            <w:r>
+              <w:t xml:space="preserve">understand </w:t>
+            </w:r>
+            <w:r>
+              <w:t xml:space="preserve">and apply </w:t>
+            </w:r>
+            <w:r>
+              <w:t xml:space="preserve">Scrum </w:t>
+            </w:r>
+            <w:r>
+              <w:t>fundamentals</w:t>
+            </w:r>
+            <w:r>
+              <w:t>, practices, and values</w:t>
+            </w:r>
+          </w:p>
+        </w:tc>
+      </w:tr>
+      <w:tr>
+        <w:tc>
+          <w:tcPr>
+            <w:tcW w:w="562" w:type="dxa"/>
+          </w:tcPr>
+          <w:p>
+            <w:r>
+              <w:t>20</w:t>
+            </w:r>
+          </w:p>
+        </w:tc>
+        <w:tc>
+          <w:tcPr>
+            <w:tcW w:w="2694" w:type="dxa"/>
+          </w:tcPr>
+          <w:p>
+            <w:r>
+              <w:t>Product Owner</w:t>
+            </w:r>
+          </w:p>
+        </w:tc>
+        <w:tc>
+          <w:tcPr>
+            <w:tcW w:w="6520" w:type="dxa"/>
+          </w:tcPr>
+          <w:p>
+            <w:r>
+              <w:t>Represents</w:t>
+            </w:r>
+            <w:r>
+              <w:t xml:space="preserve"> the business or user</w:t>
+            </w:r>
+            <w:r>
+              <w:t xml:space="preserve">’s interests </w:t>
+            </w:r>
+            <w:r>
+              <w:t>and is responsible for working with the user group to determine what features will be in the product release</w:t>
+            </w:r>
+            <w:r>
+              <w:t xml:space="preserve">. </w:t>
+            </w:r>
+            <w:r>
+              <w:t> </w:t>
+            </w:r>
+            <w:r>
+              <w:t>S</w:t>
+            </w:r>
+            <w:r>
+              <w:t>treamline</w:t>
+            </w:r>
+            <w:r>
+              <w:t xml:space="preserve">s </w:t>
+            </w:r>
+            <w:r>
+              <w:t>the execution of priorities</w:t>
+            </w:r>
+            <w:r>
+              <w:t xml:space="preserve"> on a</w:t>
+            </w:r>
+            <w:r>
+              <w:t xml:space="preserve"> Scrum </w:t>
+            </w:r>
+            <w:r>
+              <w:t>project.</w:t>
+            </w:r>
+          </w:p>
         </w:tc>
       </w:tr>
     </w:tbl>

</xml_diff>